<commit_message>
the second time to write this introduction
</commit_message>
<xml_diff>
--- a/the introduction.docx
+++ b/the introduction.docx
@@ -5,7 +5,6 @@
     <w:p>
       <w:pPr>
         <w:rPr>
-          <w:rFonts w:hint="eastAsia"/>
           <w:sz w:val="30"/>
           <w:szCs w:val="30"/>
         </w:rPr>
@@ -100,7 +99,6 @@
     <w:p>
       <w:pPr>
         <w:rPr>
-          <w:rFonts w:hint="eastAsia"/>
           <w:sz w:val="30"/>
           <w:szCs w:val="30"/>
         </w:rPr>
@@ -124,7 +122,6 @@
     <w:p>
       <w:pPr>
         <w:rPr>
-          <w:rFonts w:hint="eastAsia"/>
           <w:sz w:val="30"/>
           <w:szCs w:val="30"/>
         </w:rPr>
@@ -135,6 +132,109 @@
           <w:szCs w:val="30"/>
         </w:rPr>
         <w:t>http://tool.yovisun.com/scihub/#opennewwindow</w:t>
+      </w:r>
+    </w:p>
+    <w:p>
+      <w:pPr>
+        <w:rPr>
+          <w:rFonts w:hint="eastAsia"/>
+          <w:sz w:val="30"/>
+          <w:szCs w:val="30"/>
+        </w:rPr>
+      </w:pPr>
+    </w:p>
+    <w:p>
+      <w:pPr>
+        <w:rPr>
+          <w:rFonts w:hint="eastAsia"/>
+          <w:sz w:val="30"/>
+          <w:szCs w:val="30"/>
+        </w:rPr>
+      </w:pPr>
+      <w:r>
+        <w:rPr>
+          <w:rFonts w:hint="eastAsia"/>
+          <w:sz w:val="30"/>
+          <w:szCs w:val="30"/>
+        </w:rPr>
+        <w:t>(2)</w:t>
+      </w:r>
+    </w:p>
+    <w:p>
+      <w:pPr>
+        <w:rPr>
+          <w:rFonts w:hint="eastAsia"/>
+          <w:sz w:val="30"/>
+          <w:szCs w:val="30"/>
+        </w:rPr>
+      </w:pPr>
+      <w:r>
+        <w:rPr>
+          <w:rFonts w:hint="eastAsia"/>
+          <w:sz w:val="30"/>
+          <w:szCs w:val="30"/>
+        </w:rPr>
+        <w:tab/>
+      </w:r>
+      <w:r>
+        <w:rPr>
+          <w:sz w:val="30"/>
+          <w:szCs w:val="30"/>
+        </w:rPr>
+        <w:t>H</w:t>
+      </w:r>
+      <w:r>
+        <w:rPr>
+          <w:rFonts w:hint="eastAsia"/>
+          <w:sz w:val="30"/>
+          <w:szCs w:val="30"/>
+        </w:rPr>
+        <w:t xml:space="preserve">ow to </w:t>
+      </w:r>
+      <w:r>
+        <w:rPr>
+          <w:sz w:val="30"/>
+          <w:szCs w:val="30"/>
+        </w:rPr>
+        <w:t>evaluate</w:t>
+      </w:r>
+      <w:r>
+        <w:rPr>
+          <w:rFonts w:hint="eastAsia"/>
+          <w:sz w:val="30"/>
+          <w:szCs w:val="30"/>
+        </w:rPr>
+        <w:t xml:space="preserve"> the amount of VOC </w:t>
+      </w:r>
+      <w:r>
+        <w:rPr>
+          <w:sz w:val="30"/>
+          <w:szCs w:val="30"/>
+        </w:rPr>
+        <w:t>emission</w:t>
+      </w:r>
+      <w:r>
+        <w:rPr>
+          <w:rFonts w:hint="eastAsia"/>
+          <w:sz w:val="30"/>
+          <w:szCs w:val="30"/>
+        </w:rPr>
+        <w:t xml:space="preserve"> is always a heated topic. </w:t>
+      </w:r>
+      <w:r>
+        <w:rPr>
+          <w:sz w:val="30"/>
+          <w:szCs w:val="30"/>
+        </w:rPr>
+        <w:t>S</w:t>
+      </w:r>
+      <w:r>
+        <w:rPr>
+          <w:rFonts w:hint="eastAsia"/>
+          <w:sz w:val="30"/>
+          <w:szCs w:val="30"/>
+        </w:rPr>
+        <w:t>ome studies utilize different method to determine the composition and amount of VOC emission.</w:t>
       </w:r>
       <w:bookmarkStart w:id="0" w:name="_GoBack"/>
       <w:bookmarkEnd w:id="0"/>
@@ -142,10 +242,249 @@
     <w:p>
       <w:pPr>
         <w:rPr>
-          <w:sz w:val="30"/>
-          <w:szCs w:val="30"/>
-        </w:rPr>
-      </w:pPr>
+          <w:rFonts w:hint="eastAsia"/>
+          <w:sz w:val="30"/>
+          <w:szCs w:val="30"/>
+        </w:rPr>
+      </w:pPr>
+      <w:r>
+        <w:rPr>
+          <w:rFonts w:hint="eastAsia"/>
+          <w:sz w:val="30"/>
+          <w:szCs w:val="30"/>
+        </w:rPr>
+        <w:tab/>
+      </w:r>
+      <w:r>
+        <w:rPr>
+          <w:sz w:val="30"/>
+          <w:szCs w:val="30"/>
+        </w:rPr>
+        <w:t>T</w:t>
+      </w:r>
+      <w:r>
+        <w:rPr>
+          <w:rFonts w:hint="eastAsia"/>
+          <w:sz w:val="30"/>
+          <w:szCs w:val="30"/>
+        </w:rPr>
+        <w:t xml:space="preserve">he </w:t>
+      </w:r>
+      <w:r>
+        <w:rPr>
+          <w:rFonts w:hint="eastAsia"/>
+          <w:sz w:val="30"/>
+          <w:szCs w:val="30"/>
+        </w:rPr>
+        <w:t xml:space="preserve">ultraviolet and visible spectroscopy (UV-VIS) has been studied to </w:t>
+      </w:r>
+      <w:r>
+        <w:rPr>
+          <w:sz w:val="30"/>
+          <w:szCs w:val="30"/>
+        </w:rPr>
+        <w:t>evaluate</w:t>
+      </w:r>
+      <w:r>
+        <w:rPr>
+          <w:rFonts w:hint="eastAsia"/>
+          <w:sz w:val="30"/>
+          <w:szCs w:val="30"/>
+        </w:rPr>
+        <w:t xml:space="preserve"> the VOCs </w:t>
+      </w:r>
+      <w:r>
+        <w:rPr>
+          <w:sz w:val="30"/>
+          <w:szCs w:val="30"/>
+        </w:rPr>
+        <w:t>emission</w:t>
+      </w:r>
+      <w:r>
+        <w:rPr>
+          <w:rFonts w:hint="eastAsia"/>
+          <w:sz w:val="30"/>
+          <w:szCs w:val="30"/>
+        </w:rPr>
+        <w:t xml:space="preserve"> amount from asphalt by </w:t>
+      </w:r>
+      <w:proofErr w:type="gramStart"/>
+      <w:r>
+        <w:rPr>
+          <w:rFonts w:hint="eastAsia"/>
+          <w:sz w:val="30"/>
+          <w:szCs w:val="30"/>
+        </w:rPr>
+        <w:t>conditions</w:t>
+      </w:r>
+      <w:proofErr w:type="gramEnd"/>
+      <w:r>
+        <w:rPr>
+          <w:rFonts w:hint="eastAsia"/>
+          <w:sz w:val="30"/>
+          <w:szCs w:val="30"/>
+        </w:rPr>
+        <w:t xml:space="preserve"> of high temperature and non-high temperature</w:t>
+      </w:r>
+      <w:r>
+        <w:rPr>
+          <w:rFonts w:hint="eastAsia"/>
+          <w:sz w:val="30"/>
+          <w:szCs w:val="30"/>
+        </w:rPr>
+        <w:t xml:space="preserve">. By drawing the standard </w:t>
+      </w:r>
+      <w:proofErr w:type="gramStart"/>
+      <w:r>
+        <w:rPr>
+          <w:rFonts w:hint="eastAsia"/>
+          <w:sz w:val="30"/>
+          <w:szCs w:val="30"/>
+        </w:rPr>
+        <w:t>curve(</w:t>
+      </w:r>
+      <w:proofErr w:type="gramEnd"/>
+      <w:r>
+        <w:rPr>
+          <w:rFonts w:hint="eastAsia"/>
+          <w:sz w:val="30"/>
+          <w:szCs w:val="30"/>
+        </w:rPr>
+        <w:t>linear relationship between the VOC quality of the absorption solution and its absorbance value), the VOC quality of samples can be calculated</w:t>
+      </w:r>
+      <w:r>
+        <w:rPr>
+          <w:rFonts w:hint="eastAsia"/>
+          <w:sz w:val="30"/>
+          <w:szCs w:val="30"/>
+        </w:rPr>
+        <w:t>.</w:t>
+      </w:r>
+      <w:r>
+        <w:rPr>
+          <w:rFonts w:hint="eastAsia"/>
+          <w:sz w:val="30"/>
+          <w:szCs w:val="30"/>
+        </w:rPr>
+        <w:t xml:space="preserve"> </w:t>
+      </w:r>
+      <w:r>
+        <w:rPr>
+          <w:rFonts w:hint="eastAsia"/>
+          <w:sz w:val="30"/>
+          <w:szCs w:val="30"/>
+        </w:rPr>
+        <w:t>[1]</w:t>
+      </w:r>
+    </w:p>
+    <w:p>
+      <w:pPr>
+        <w:rPr>
+          <w:rFonts w:hint="eastAsia"/>
+          <w:sz w:val="30"/>
+          <w:szCs w:val="30"/>
+        </w:rPr>
+      </w:pPr>
+    </w:p>
+    <w:p>
+      <w:pPr>
+        <w:rPr>
+          <w:rFonts w:hint="eastAsia"/>
+          <w:sz w:val="30"/>
+          <w:szCs w:val="30"/>
+        </w:rPr>
+      </w:pPr>
+    </w:p>
+    <w:p>
+      <w:pPr>
+        <w:rPr>
+          <w:rFonts w:hint="eastAsia"/>
+          <w:sz w:val="30"/>
+          <w:szCs w:val="30"/>
+        </w:rPr>
+      </w:pPr>
+      <w:r>
+        <w:rPr>
+          <w:sz w:val="30"/>
+          <w:szCs w:val="30"/>
+        </w:rPr>
+        <w:t>A</w:t>
+      </w:r>
+      <w:r>
+        <w:rPr>
+          <w:rFonts w:hint="eastAsia"/>
+          <w:sz w:val="30"/>
+          <w:szCs w:val="30"/>
+        </w:rPr>
+        <w:t>ppendix:</w:t>
+      </w:r>
+    </w:p>
+    <w:p>
+      <w:pPr>
+        <w:rPr>
+          <w:sz w:val="30"/>
+          <w:szCs w:val="30"/>
+        </w:rPr>
+      </w:pPr>
+      <w:r>
+        <w:rPr>
+          <w:rFonts w:hint="eastAsia"/>
+          <w:sz w:val="30"/>
+          <w:szCs w:val="30"/>
+        </w:rPr>
+        <w:t>[1]:</w:t>
+      </w:r>
+      <w:r>
+        <w:t xml:space="preserve"> </w:t>
+      </w:r>
+      <w:r>
+        <w:rPr>
+          <w:sz w:val="30"/>
+          <w:szCs w:val="30"/>
+        </w:rPr>
+        <w:t xml:space="preserve">Evaluation of Volatile Organic Compounds from Asphalt Using </w:t>
+      </w:r>
+    </w:p>
+    <w:p>
+      <w:pPr>
+        <w:rPr>
+          <w:rFonts w:hint="eastAsia"/>
+          <w:sz w:val="30"/>
+          <w:szCs w:val="30"/>
+        </w:rPr>
+      </w:pPr>
+      <w:r>
+        <w:rPr>
+          <w:sz w:val="30"/>
+          <w:szCs w:val="30"/>
+        </w:rPr>
+        <w:t xml:space="preserve">UV-visible Spectrometer </w:t>
+      </w:r>
+    </w:p>
+    <w:p>
+      <w:pPr>
+        <w:rPr>
+          <w:sz w:val="30"/>
+          <w:szCs w:val="30"/>
+        </w:rPr>
+      </w:pPr>
+      <w:r>
+        <w:rPr>
+          <w:rFonts w:hint="eastAsia"/>
+          <w:sz w:val="30"/>
+          <w:szCs w:val="30"/>
+        </w:rPr>
+        <w:lastRenderedPageBreak/>
+        <w:t>[2]</w:t>
+      </w:r>
+      <w:r>
+        <w:rPr>
+          <w:rFonts w:hint="eastAsia"/>
+          <w:sz w:val="30"/>
+          <w:szCs w:val="30"/>
+        </w:rPr>
+        <w:t xml:space="preserve"> </w:t>
+      </w:r>
     </w:p>
     <w:sectPr>
       <w:pgSz w:w="11906" w:h="16838"/>

</xml_diff>

<commit_message>
the 5 times I change it
</commit_message>
<xml_diff>
--- a/the introduction.docx
+++ b/the introduction.docx
@@ -137,7 +137,6 @@
     <w:p>
       <w:pPr>
         <w:rPr>
-          <w:rFonts w:hint="eastAsia"/>
           <w:sz w:val="30"/>
           <w:szCs w:val="30"/>
         </w:rPr>
@@ -639,58 +638,118 @@
     <w:p>
       <w:pPr>
         <w:rPr>
+          <w:rFonts w:ascii="宋体" w:eastAsia="宋体" w:hAnsi="宋体" w:cs="宋体"/>
+          <w:kern w:val="0"/>
+          <w:sz w:val="24"/>
+          <w:szCs w:val="24"/>
+        </w:rPr>
+      </w:pPr>
+      <w:r>
+        <w:rPr>
+          <w:rFonts w:hint="eastAsia"/>
+          <w:sz w:val="30"/>
+          <w:szCs w:val="30"/>
+        </w:rPr>
+        <w:t>(2)</w:t>
+      </w:r>
+      <w:r>
+        <w:rPr>
+          <w:rFonts w:ascii="宋体" w:eastAsia="宋体" w:hAnsi="宋体" w:cs="宋体"/>
+          <w:kern w:val="0"/>
+          <w:sz w:val="24"/>
+          <w:szCs w:val="24"/>
+        </w:rPr>
+        <w:t xml:space="preserve"> </w:t>
+      </w:r>
+    </w:p>
+    <w:p>
+      <w:pPr>
+        <w:rPr>
+          <w:rFonts w:ascii="宋体" w:eastAsia="宋体" w:hAnsi="宋体" w:cs="宋体"/>
+          <w:kern w:val="0"/>
+          <w:sz w:val="24"/>
+          <w:szCs w:val="24"/>
+        </w:rPr>
+      </w:pPr>
+      <w:r>
+        <w:rPr>
+          <w:rFonts w:ascii="宋体" w:eastAsia="宋体" w:hAnsi="宋体" w:cs="宋体"/>
+          <w:kern w:val="0"/>
+          <w:sz w:val="24"/>
+          <w:szCs w:val="24"/>
+        </w:rPr>
+        <w:t>沥青材料VOC研究的意义与研究现状。</w:t>
+      </w:r>
+    </w:p>
+    <w:p>
+      <w:pPr>
+        <w:rPr>
+          <w:rFonts w:ascii="宋体" w:eastAsia="宋体" w:hAnsi="宋体" w:cs="宋体"/>
+          <w:kern w:val="0"/>
+          <w:sz w:val="24"/>
+          <w:szCs w:val="24"/>
+        </w:rPr>
+      </w:pPr>
+      <w:r>
+        <w:rPr>
           <w:rFonts w:ascii="宋体" w:eastAsia="宋体" w:hAnsi="宋体" w:cs="宋体" w:hint="eastAsia"/>
           <w:kern w:val="0"/>
           <w:sz w:val="24"/>
           <w:szCs w:val="24"/>
         </w:rPr>
-      </w:pPr>
-      <w:r>
-        <w:rPr>
-          <w:rFonts w:hint="eastAsia"/>
-          <w:sz w:val="30"/>
-          <w:szCs w:val="30"/>
-        </w:rPr>
-        <w:t>(2)</w:t>
-      </w:r>
-      <w:r>
+        <w:tab/>
+        <w:t>VOC对人体会产生伤害，会对环境产生伤害</w:t>
+      </w:r>
+    </w:p>
+    <w:p>
+      <w:pPr>
         <w:rPr>
           <w:rFonts w:ascii="宋体" w:eastAsia="宋体" w:hAnsi="宋体" w:cs="宋体"/>
           <w:kern w:val="0"/>
           <w:sz w:val="24"/>
           <w:szCs w:val="24"/>
         </w:rPr>
-        <w:t xml:space="preserve"> </w:t>
-      </w:r>
-    </w:p>
-    <w:p>
-      <w:pPr>
+      </w:pPr>
+      <w:r>
         <w:rPr>
           <w:rFonts w:ascii="宋体" w:eastAsia="宋体" w:hAnsi="宋体" w:cs="宋体" w:hint="eastAsia"/>
           <w:kern w:val="0"/>
           <w:sz w:val="24"/>
           <w:szCs w:val="24"/>
         </w:rPr>
-      </w:pPr>
-      <w:r>
+        <w:tab/>
+        <w:t>对于VOC成分的研究，对于VOC定性定量的研究与评价</w:t>
+      </w:r>
+    </w:p>
+    <w:p>
+      <w:pPr>
+        <w:ind w:firstLine="420"/>
         <w:rPr>
           <w:rFonts w:ascii="宋体" w:eastAsia="宋体" w:hAnsi="宋体" w:cs="宋体"/>
           <w:kern w:val="0"/>
           <w:sz w:val="24"/>
           <w:szCs w:val="24"/>
         </w:rPr>
-        <w:t>沥青材料VOC研究的意义与研究现状。</w:t>
-      </w:r>
-    </w:p>
-    <w:p>
-      <w:pPr>
+      </w:pPr>
+      <w:r>
         <w:rPr>
           <w:rFonts w:ascii="宋体" w:eastAsia="宋体" w:hAnsi="宋体" w:cs="宋体" w:hint="eastAsia"/>
           <w:kern w:val="0"/>
           <w:sz w:val="24"/>
           <w:szCs w:val="24"/>
         </w:rPr>
-      </w:pPr>
+        <w:t>研究意义：</w:t>
+      </w:r>
+    </w:p>
+    <w:p>
+      <w:pPr>
+        <w:ind w:firstLine="420"/>
+        <w:rPr>
+          <w:sz w:val="30"/>
+          <w:szCs w:val="30"/>
+        </w:rPr>
+      </w:pPr>
+      <w:proofErr w:type="spellStart"/>
       <w:r>
         <w:rPr>
           <w:rFonts w:ascii="宋体" w:eastAsia="宋体" w:hAnsi="宋体" w:cs="宋体" w:hint="eastAsia"/>
@@ -698,19 +757,18 @@
           <w:sz w:val="24"/>
           <w:szCs w:val="24"/>
         </w:rPr>
-        <w:tab/>
-        <w:t>VOC对人体会产生伤害，会对环境产生伤害</w:t>
-      </w:r>
-    </w:p>
-    <w:p>
-      <w:pPr>
+        <w:t>Voc</w:t>
+      </w:r>
+      <w:proofErr w:type="spellEnd"/>
+      <w:r>
         <w:rPr>
           <w:rFonts w:ascii="宋体" w:eastAsia="宋体" w:hAnsi="宋体" w:cs="宋体" w:hint="eastAsia"/>
           <w:kern w:val="0"/>
           <w:sz w:val="24"/>
           <w:szCs w:val="24"/>
         </w:rPr>
-      </w:pPr>
+        <w:t>的排放会导致沥青性能的劣化</w:t>
+      </w:r>
       <w:r>
         <w:rPr>
           <w:rFonts w:ascii="宋体" w:eastAsia="宋体" w:hAnsi="宋体" w:cs="宋体" w:hint="eastAsia"/>
@@ -718,551 +776,633 @@
           <w:sz w:val="24"/>
           <w:szCs w:val="24"/>
         </w:rPr>
+        <w:t>缩短沥青的寿命</w:t>
+      </w:r>
+      <w:r>
+        <w:rPr>
+          <w:rFonts w:hint="eastAsia"/>
+          <w:sz w:val="30"/>
+          <w:szCs w:val="30"/>
+        </w:rPr>
+        <w:t xml:space="preserve">The VOC released during the high ambient temperature mixing progress and the long-term service process will lead to the </w:t>
+      </w:r>
+      <w:r>
+        <w:rPr>
+          <w:rFonts w:hint="eastAsia"/>
+          <w:sz w:val="30"/>
+          <w:szCs w:val="30"/>
+        </w:rPr>
+        <w:t xml:space="preserve">degradation </w:t>
+      </w:r>
+      <w:r>
+        <w:rPr>
+          <w:sz w:val="30"/>
+          <w:szCs w:val="30"/>
+        </w:rPr>
+        <w:t>in th</w:t>
+      </w:r>
+      <w:r>
+        <w:rPr>
+          <w:rFonts w:hint="eastAsia"/>
+          <w:sz w:val="30"/>
+          <w:szCs w:val="30"/>
+        </w:rPr>
+        <w:t>e performance</w:t>
+      </w:r>
+      <w:r>
+        <w:rPr>
+          <w:rFonts w:hint="eastAsia"/>
+          <w:sz w:val="30"/>
+          <w:szCs w:val="30"/>
+        </w:rPr>
+        <w:t xml:space="preserve"> and reducing the life expectancy.</w:t>
+      </w:r>
+      <w:r>
+        <w:rPr>
+          <w:rFonts w:hint="eastAsia"/>
+          <w:sz w:val="30"/>
+          <w:szCs w:val="30"/>
+        </w:rPr>
+        <w:t>[9]</w:t>
+      </w:r>
+    </w:p>
+    <w:p>
+      <w:pPr>
+        <w:ind w:firstLine="420"/>
+        <w:rPr>
+          <w:sz w:val="30"/>
+          <w:szCs w:val="30"/>
+        </w:rPr>
+      </w:pPr>
+      <w:r>
+        <w:rPr>
+          <w:rFonts w:hint="eastAsia"/>
+          <w:sz w:val="30"/>
+          <w:szCs w:val="30"/>
+        </w:rPr>
+        <w:t>#---------------------------------------------------------------------------------</w:t>
+      </w:r>
+    </w:p>
+    <w:p>
+      <w:pPr>
+        <w:ind w:firstLine="420"/>
+        <w:rPr>
+          <w:sz w:val="28"/>
+          <w:szCs w:val="28"/>
+        </w:rPr>
+      </w:pPr>
+      <w:r>
+        <w:rPr>
+          <w:rFonts w:hint="eastAsia"/>
+          <w:sz w:val="28"/>
+          <w:szCs w:val="28"/>
+        </w:rPr>
+        <w:t>TLC-FID</w:t>
+      </w:r>
+      <w:r>
+        <w:rPr>
+          <w:rFonts w:hint="eastAsia"/>
+          <w:sz w:val="28"/>
+          <w:szCs w:val="28"/>
+        </w:rPr>
+        <w:t>方法本用来研究</w:t>
+      </w:r>
+      <w:r>
+        <w:rPr>
+          <w:rFonts w:hint="eastAsia"/>
+          <w:sz w:val="28"/>
+          <w:szCs w:val="28"/>
+        </w:rPr>
+        <w:t>VOC</w:t>
+      </w:r>
+      <w:r>
+        <w:rPr>
+          <w:rFonts w:hint="eastAsia"/>
+          <w:sz w:val="28"/>
+          <w:szCs w:val="28"/>
+        </w:rPr>
+        <w:t>排放对沥青性能的劣化：</w:t>
+      </w:r>
+      <w:r>
+        <w:rPr>
+          <w:rFonts w:hint="eastAsia"/>
+          <w:sz w:val="28"/>
+          <w:szCs w:val="28"/>
+        </w:rPr>
+        <w:t xml:space="preserve">Thin-layer chromatography with flame ionization </w:t>
+      </w:r>
+      <w:proofErr w:type="gramStart"/>
+      <w:r>
+        <w:rPr>
+          <w:rFonts w:hint="eastAsia"/>
+          <w:sz w:val="28"/>
+          <w:szCs w:val="28"/>
+        </w:rPr>
+        <w:t>detection(</w:t>
+      </w:r>
+      <w:proofErr w:type="gramEnd"/>
+      <w:r>
+        <w:rPr>
+          <w:rFonts w:hint="eastAsia"/>
+          <w:sz w:val="28"/>
+          <w:szCs w:val="28"/>
+        </w:rPr>
+        <w:t xml:space="preserve">TLC-FID) has been used to study the influence of VOC </w:t>
+      </w:r>
+      <w:r>
+        <w:rPr>
+          <w:sz w:val="28"/>
+          <w:szCs w:val="28"/>
+        </w:rPr>
+        <w:t>emission</w:t>
+      </w:r>
+      <w:r>
+        <w:rPr>
+          <w:rFonts w:hint="eastAsia"/>
+          <w:sz w:val="28"/>
+          <w:szCs w:val="28"/>
+        </w:rPr>
+        <w:t xml:space="preserve"> during service process on the asphalt chemical component</w:t>
+      </w:r>
+      <w:r>
+        <w:rPr>
+          <w:rFonts w:hint="eastAsia"/>
+          <w:sz w:val="28"/>
+          <w:szCs w:val="28"/>
+        </w:rPr>
+        <w:t>, it shows that VOC emission can change chemical components of asphalt</w:t>
+      </w:r>
+      <w:r>
+        <w:rPr>
+          <w:rFonts w:hint="eastAsia"/>
+          <w:sz w:val="28"/>
+          <w:szCs w:val="28"/>
+        </w:rPr>
+        <w:t>.</w:t>
+      </w:r>
+      <w:r>
+        <w:rPr>
+          <w:rFonts w:hint="eastAsia"/>
+          <w:sz w:val="28"/>
+          <w:szCs w:val="28"/>
+        </w:rPr>
+        <w:t>[10]</w:t>
+      </w:r>
+    </w:p>
+    <w:p>
+      <w:pPr>
+        <w:ind w:firstLine="420"/>
+        <w:rPr>
+          <w:sz w:val="28"/>
+          <w:szCs w:val="28"/>
+        </w:rPr>
+      </w:pPr>
+      <w:r>
+        <w:rPr>
+          <w:rFonts w:hint="eastAsia"/>
+          <w:sz w:val="28"/>
+          <w:szCs w:val="28"/>
+        </w:rPr>
+        <w:t>GC-MS</w:t>
+      </w:r>
+      <w:r>
+        <w:rPr>
+          <w:rFonts w:hint="eastAsia"/>
+          <w:sz w:val="28"/>
+          <w:szCs w:val="28"/>
+        </w:rPr>
+        <w:t>方法被用来定性、定量的研究</w:t>
+      </w:r>
+      <w:r>
+        <w:rPr>
+          <w:rFonts w:hint="eastAsia"/>
+          <w:sz w:val="28"/>
+          <w:szCs w:val="28"/>
+        </w:rPr>
+        <w:t>VOC</w:t>
+      </w:r>
+      <w:r>
+        <w:rPr>
+          <w:rFonts w:hint="eastAsia"/>
+          <w:sz w:val="28"/>
+          <w:szCs w:val="28"/>
+        </w:rPr>
+        <w:t>：</w:t>
+      </w:r>
+      <w:r>
+        <w:rPr>
+          <w:rFonts w:hint="eastAsia"/>
+          <w:sz w:val="28"/>
+          <w:szCs w:val="28"/>
+        </w:rPr>
+        <w:t xml:space="preserve">Gas chromatography coupled to mass </w:t>
+      </w:r>
+      <w:proofErr w:type="gramStart"/>
+      <w:r>
+        <w:rPr>
+          <w:sz w:val="28"/>
+          <w:szCs w:val="28"/>
+        </w:rPr>
+        <w:t>spectrometry</w:t>
+      </w:r>
+      <w:r>
+        <w:rPr>
+          <w:rFonts w:hint="eastAsia"/>
+          <w:sz w:val="28"/>
+          <w:szCs w:val="28"/>
+        </w:rPr>
+        <w:t>(</w:t>
+      </w:r>
+      <w:proofErr w:type="gramEnd"/>
+      <w:r>
+        <w:rPr>
+          <w:rFonts w:hint="eastAsia"/>
+          <w:sz w:val="28"/>
+          <w:szCs w:val="28"/>
+        </w:rPr>
+        <w:t>GC-MS) has been developed to identify the VOC</w:t>
+      </w:r>
+      <w:r>
+        <w:rPr>
+          <w:rFonts w:hint="eastAsia"/>
+          <w:sz w:val="28"/>
+          <w:szCs w:val="28"/>
+        </w:rPr>
+        <w:t xml:space="preserve"> from asphalt</w:t>
+      </w:r>
+      <w:r>
+        <w:rPr>
+          <w:rFonts w:hint="eastAsia"/>
+          <w:sz w:val="28"/>
+          <w:szCs w:val="28"/>
+        </w:rPr>
+        <w:t xml:space="preserve">. A analysis system which can </w:t>
+      </w:r>
+      <w:r>
+        <w:rPr>
+          <w:sz w:val="28"/>
+          <w:szCs w:val="28"/>
+        </w:rPr>
+        <w:t>separate</w:t>
+      </w:r>
+      <w:r>
+        <w:rPr>
+          <w:rFonts w:hint="eastAsia"/>
+          <w:sz w:val="28"/>
+          <w:szCs w:val="28"/>
+        </w:rPr>
+        <w:t xml:space="preserve"> VOC </w:t>
+      </w:r>
+      <w:r>
+        <w:rPr>
+          <w:rFonts w:hint="eastAsia"/>
+          <w:sz w:val="28"/>
+          <w:szCs w:val="28"/>
+        </w:rPr>
+        <w:lastRenderedPageBreak/>
+        <w:t>according to the weight has been designed</w:t>
+      </w:r>
+      <w:r>
+        <w:rPr>
+          <w:rFonts w:hint="eastAsia"/>
+          <w:sz w:val="28"/>
+          <w:szCs w:val="28"/>
+        </w:rPr>
+        <w:t xml:space="preserve">, and selective ion </w:t>
+      </w:r>
+      <w:proofErr w:type="gramStart"/>
+      <w:r>
+        <w:rPr>
+          <w:rFonts w:hint="eastAsia"/>
+          <w:sz w:val="28"/>
+          <w:szCs w:val="28"/>
+        </w:rPr>
+        <w:t>monitoring(</w:t>
+      </w:r>
+      <w:proofErr w:type="gramEnd"/>
+      <w:r>
+        <w:rPr>
+          <w:rFonts w:hint="eastAsia"/>
+          <w:sz w:val="28"/>
+          <w:szCs w:val="28"/>
+        </w:rPr>
+        <w:t xml:space="preserve">SIM) mass spectrometry is used to detect </w:t>
+      </w:r>
+      <w:r>
+        <w:rPr>
+          <w:sz w:val="28"/>
+          <w:szCs w:val="28"/>
+        </w:rPr>
+        <w:t>specific</w:t>
+      </w:r>
+      <w:r>
+        <w:rPr>
+          <w:rFonts w:hint="eastAsia"/>
+          <w:sz w:val="28"/>
+          <w:szCs w:val="28"/>
+        </w:rPr>
+        <w:t xml:space="preserve"> VOC at trace level. </w:t>
+      </w:r>
+      <w:r>
+        <w:rPr>
+          <w:sz w:val="28"/>
+          <w:szCs w:val="28"/>
+        </w:rPr>
+        <w:t>W</w:t>
+      </w:r>
+      <w:r>
+        <w:rPr>
+          <w:rFonts w:hint="eastAsia"/>
+          <w:sz w:val="28"/>
+          <w:szCs w:val="28"/>
+        </w:rPr>
+        <w:t>ith using the ratio of the primary ion area of molecule</w:t>
+      </w:r>
+      <w:r>
+        <w:rPr>
+          <w:rFonts w:hint="eastAsia"/>
+          <w:sz w:val="28"/>
+          <w:szCs w:val="28"/>
+        </w:rPr>
+        <w:t xml:space="preserve"> </w:t>
+      </w:r>
+      <w:r>
+        <w:rPr>
+          <w:rFonts w:hint="eastAsia"/>
+          <w:sz w:val="28"/>
+          <w:szCs w:val="28"/>
+        </w:rPr>
+        <w:t>(</w:t>
+      </w:r>
+      <w:r>
+        <w:rPr>
+          <w:rFonts w:hint="eastAsia"/>
+          <w:sz w:val="28"/>
+          <w:szCs w:val="28"/>
+        </w:rPr>
+        <w:t xml:space="preserve">specific </w:t>
+      </w:r>
+      <w:proofErr w:type="spellStart"/>
+      <w:r>
+        <w:rPr>
+          <w:rFonts w:hint="eastAsia"/>
+          <w:sz w:val="28"/>
+          <w:szCs w:val="28"/>
+        </w:rPr>
+        <w:t>analytes</w:t>
+      </w:r>
+      <w:proofErr w:type="spellEnd"/>
+      <w:r>
+        <w:rPr>
+          <w:rFonts w:hint="eastAsia"/>
+          <w:sz w:val="28"/>
+          <w:szCs w:val="28"/>
+        </w:rPr>
+        <w:t>)</w:t>
+      </w:r>
+      <w:r>
+        <w:rPr>
+          <w:rFonts w:hint="eastAsia"/>
+          <w:sz w:val="28"/>
+          <w:szCs w:val="28"/>
+        </w:rPr>
+        <w:t xml:space="preserve"> to the primary ion area of internal standard, the relatively concentration of specific molecule can be calculated. </w:t>
+      </w:r>
+      <w:r>
+        <w:rPr>
+          <w:rFonts w:hint="eastAsia"/>
+          <w:sz w:val="28"/>
+          <w:szCs w:val="28"/>
+        </w:rPr>
+        <w:t xml:space="preserve">The results showed that </w:t>
+      </w:r>
+      <w:r>
+        <w:rPr>
+          <w:rFonts w:hint="eastAsia"/>
+          <w:sz w:val="28"/>
+          <w:szCs w:val="28"/>
+        </w:rPr>
+        <w:t xml:space="preserve">the temperature of industrial mixing and the oxygen content is key parameter to control to reduce the VOC </w:t>
+      </w:r>
+      <w:proofErr w:type="gramStart"/>
+      <w:r>
+        <w:rPr>
+          <w:rFonts w:hint="eastAsia"/>
+          <w:sz w:val="28"/>
+          <w:szCs w:val="28"/>
+        </w:rPr>
+        <w:t>emission,</w:t>
+      </w:r>
+      <w:proofErr w:type="gramEnd"/>
+      <w:r>
+        <w:rPr>
+          <w:rFonts w:hint="eastAsia"/>
+          <w:sz w:val="28"/>
+          <w:szCs w:val="28"/>
+        </w:rPr>
+        <w:t xml:space="preserve"> </w:t>
+      </w:r>
+      <w:r>
+        <w:rPr>
+          <w:rFonts w:hint="eastAsia"/>
+          <w:sz w:val="28"/>
+          <w:szCs w:val="28"/>
+        </w:rPr>
+        <w:t xml:space="preserve">the GC\MS is a highly sensitive detection method and can identify the VOC. </w:t>
+      </w:r>
+      <w:r>
+        <w:rPr>
+          <w:rFonts w:hint="eastAsia"/>
+          <w:sz w:val="28"/>
+          <w:szCs w:val="28"/>
+        </w:rPr>
+        <w:t>[11]</w:t>
+      </w:r>
+    </w:p>
+    <w:p>
+      <w:pPr>
+        <w:ind w:firstLine="420"/>
+        <w:rPr>
+          <w:sz w:val="28"/>
+          <w:szCs w:val="28"/>
+        </w:rPr>
+      </w:pPr>
+      <w:r>
+        <w:rPr>
+          <w:sz w:val="28"/>
+          <w:szCs w:val="28"/>
+        </w:rPr>
+        <w:t>H</w:t>
+      </w:r>
+      <w:r>
+        <w:rPr>
+          <w:rFonts w:hint="eastAsia"/>
+          <w:sz w:val="28"/>
+          <w:szCs w:val="28"/>
+        </w:rPr>
+        <w:t xml:space="preserve">ow to </w:t>
+      </w:r>
+      <w:r>
+        <w:rPr>
+          <w:sz w:val="28"/>
+          <w:szCs w:val="28"/>
+        </w:rPr>
+        <w:t>evaluate</w:t>
+      </w:r>
+      <w:r>
+        <w:rPr>
+          <w:rFonts w:hint="eastAsia"/>
+          <w:sz w:val="28"/>
+          <w:szCs w:val="28"/>
+        </w:rPr>
+        <w:t xml:space="preserve"> the amount of VOC </w:t>
+      </w:r>
+      <w:r>
+        <w:rPr>
+          <w:sz w:val="28"/>
+          <w:szCs w:val="28"/>
+        </w:rPr>
+        <w:t>emission</w:t>
+      </w:r>
+      <w:r>
+        <w:rPr>
+          <w:rFonts w:hint="eastAsia"/>
+          <w:sz w:val="28"/>
+          <w:szCs w:val="28"/>
+        </w:rPr>
+        <w:t xml:space="preserve"> is always a heated topic. </w:t>
+      </w:r>
+      <w:r>
+        <w:rPr>
+          <w:sz w:val="28"/>
+          <w:szCs w:val="28"/>
+        </w:rPr>
+        <w:t>S</w:t>
+      </w:r>
+      <w:r>
+        <w:rPr>
+          <w:rFonts w:hint="eastAsia"/>
+          <w:sz w:val="28"/>
+          <w:szCs w:val="28"/>
+        </w:rPr>
+        <w:t>ome studies utilize different method to determine the composition and amount of VOC emission.</w:t>
+      </w:r>
+    </w:p>
+    <w:p>
+      <w:pPr>
+        <w:rPr>
+          <w:sz w:val="28"/>
+          <w:szCs w:val="28"/>
+        </w:rPr>
+      </w:pPr>
+      <w:r>
+        <w:rPr>
+          <w:rFonts w:hint="eastAsia"/>
+          <w:sz w:val="28"/>
+          <w:szCs w:val="28"/>
+        </w:rPr>
         <w:tab/>
-        <w:t>对于VOC成分的研究，对于VOC定性定量的研究与评价</w:t>
-      </w:r>
-    </w:p>
-    <w:p>
-      <w:pPr>
-        <w:ind w:firstLine="420"/>
-        <w:rPr>
-          <w:rFonts w:ascii="宋体" w:eastAsia="宋体" w:hAnsi="宋体" w:cs="宋体" w:hint="eastAsia"/>
-          <w:kern w:val="0"/>
-          <w:sz w:val="24"/>
-          <w:szCs w:val="24"/>
-        </w:rPr>
-      </w:pPr>
-      <w:r>
-        <w:rPr>
-          <w:rFonts w:ascii="宋体" w:eastAsia="宋体" w:hAnsi="宋体" w:cs="宋体" w:hint="eastAsia"/>
-          <w:kern w:val="0"/>
-          <w:sz w:val="24"/>
-          <w:szCs w:val="24"/>
-        </w:rPr>
-        <w:t>研究意义：</w:t>
-      </w:r>
-    </w:p>
-    <w:p>
-      <w:pPr>
-        <w:ind w:firstLine="420"/>
-        <w:rPr>
-          <w:rFonts w:hint="eastAsia"/>
-          <w:sz w:val="30"/>
-          <w:szCs w:val="30"/>
-        </w:rPr>
-      </w:pPr>
-      <w:proofErr w:type="spellStart"/>
-      <w:r>
-        <w:rPr>
-          <w:rFonts w:ascii="宋体" w:eastAsia="宋体" w:hAnsi="宋体" w:cs="宋体" w:hint="eastAsia"/>
-          <w:kern w:val="0"/>
-          <w:sz w:val="24"/>
-          <w:szCs w:val="24"/>
-        </w:rPr>
-        <w:t>Voc</w:t>
-      </w:r>
-      <w:proofErr w:type="spellEnd"/>
-      <w:r>
-        <w:rPr>
-          <w:rFonts w:ascii="宋体" w:eastAsia="宋体" w:hAnsi="宋体" w:cs="宋体" w:hint="eastAsia"/>
-          <w:kern w:val="0"/>
-          <w:sz w:val="24"/>
-          <w:szCs w:val="24"/>
-        </w:rPr>
-        <w:t>的排放会导致沥青性能的劣化</w:t>
-      </w:r>
-      <w:r>
-        <w:rPr>
-          <w:rFonts w:ascii="宋体" w:eastAsia="宋体" w:hAnsi="宋体" w:cs="宋体" w:hint="eastAsia"/>
-          <w:kern w:val="0"/>
-          <w:sz w:val="24"/>
-          <w:szCs w:val="24"/>
-        </w:rPr>
-        <w:t>缩短沥青的寿命</w:t>
-      </w:r>
-      <w:r>
-        <w:rPr>
-          <w:rFonts w:hint="eastAsia"/>
-          <w:sz w:val="30"/>
-          <w:szCs w:val="30"/>
-        </w:rPr>
-        <w:t xml:space="preserve">The VOC released during the high ambient temperature mixing progress and the long-term service process will lead to the </w:t>
-      </w:r>
-      <w:r>
-        <w:rPr>
-          <w:rFonts w:hint="eastAsia"/>
-          <w:sz w:val="30"/>
-          <w:szCs w:val="30"/>
-        </w:rPr>
-        <w:t xml:space="preserve">degradation </w:t>
-      </w:r>
-      <w:r>
-        <w:rPr>
-          <w:sz w:val="30"/>
-          <w:szCs w:val="30"/>
-        </w:rPr>
-        <w:t>in th</w:t>
-      </w:r>
-      <w:r>
-        <w:rPr>
-          <w:rFonts w:hint="eastAsia"/>
-          <w:sz w:val="30"/>
-          <w:szCs w:val="30"/>
-        </w:rPr>
-        <w:t>e performance</w:t>
-      </w:r>
-      <w:r>
-        <w:rPr>
-          <w:rFonts w:hint="eastAsia"/>
-          <w:sz w:val="30"/>
-          <w:szCs w:val="30"/>
-        </w:rPr>
-        <w:t xml:space="preserve"> and reducing the life expectancy.</w:t>
-      </w:r>
-      <w:r>
-        <w:rPr>
-          <w:rFonts w:hint="eastAsia"/>
-          <w:sz w:val="30"/>
-          <w:szCs w:val="30"/>
-        </w:rPr>
-        <w:t>[9]</w:t>
-      </w:r>
-    </w:p>
-    <w:p>
-      <w:pPr>
-        <w:ind w:firstLine="420"/>
-        <w:rPr>
-          <w:rFonts w:hint="eastAsia"/>
-          <w:sz w:val="30"/>
-          <w:szCs w:val="30"/>
-        </w:rPr>
-      </w:pPr>
-      <w:r>
-        <w:rPr>
-          <w:rFonts w:hint="eastAsia"/>
-          <w:sz w:val="30"/>
-          <w:szCs w:val="30"/>
-        </w:rPr>
-        <w:t>#---------------------</w:t>
-      </w:r>
-      <w:r>
-        <w:rPr>
-          <w:rFonts w:hint="eastAsia"/>
-          <w:sz w:val="30"/>
-          <w:szCs w:val="30"/>
-        </w:rPr>
-        <w:t>------------------------------------------------------------</w:t>
-      </w:r>
-    </w:p>
-    <w:p>
-      <w:pPr>
-        <w:ind w:firstLine="420"/>
-        <w:rPr>
-          <w:rFonts w:hint="eastAsia"/>
-          <w:sz w:val="30"/>
-          <w:szCs w:val="30"/>
-        </w:rPr>
-      </w:pPr>
-      <w:r>
-        <w:rPr>
-          <w:rFonts w:hint="eastAsia"/>
-          <w:sz w:val="30"/>
-          <w:szCs w:val="30"/>
-        </w:rPr>
-        <w:t>TLC-FID</w:t>
-      </w:r>
-      <w:r>
-        <w:rPr>
-          <w:rFonts w:hint="eastAsia"/>
-          <w:sz w:val="30"/>
-          <w:szCs w:val="30"/>
-        </w:rPr>
-        <w:t>方法本用来研究</w:t>
-      </w:r>
-      <w:r>
-        <w:rPr>
-          <w:rFonts w:hint="eastAsia"/>
-          <w:sz w:val="30"/>
-          <w:szCs w:val="30"/>
-        </w:rPr>
-        <w:t>VOC</w:t>
-      </w:r>
-      <w:r>
-        <w:rPr>
-          <w:rFonts w:hint="eastAsia"/>
-          <w:sz w:val="30"/>
-          <w:szCs w:val="30"/>
-        </w:rPr>
-        <w:t>排放对沥青性能的劣化：</w:t>
-      </w:r>
-      <w:r>
-        <w:rPr>
-          <w:rFonts w:hint="eastAsia"/>
-          <w:sz w:val="30"/>
-          <w:szCs w:val="30"/>
-        </w:rPr>
-        <w:t xml:space="preserve">Thin-layer chromatography with flame ionization </w:t>
+      </w:r>
+      <w:r>
+        <w:rPr>
+          <w:sz w:val="28"/>
+          <w:szCs w:val="28"/>
+        </w:rPr>
+        <w:t>T</w:t>
+      </w:r>
+      <w:r>
+        <w:rPr>
+          <w:rFonts w:hint="eastAsia"/>
+          <w:sz w:val="28"/>
+          <w:szCs w:val="28"/>
+        </w:rPr>
+        <w:t xml:space="preserve">he </w:t>
+      </w:r>
+      <w:r>
+        <w:rPr>
+          <w:rFonts w:hint="eastAsia"/>
+          <w:sz w:val="28"/>
+          <w:szCs w:val="28"/>
+        </w:rPr>
+        <w:t xml:space="preserve">ultraviolet and visible spectroscopy (UV-VIS) has been studied to </w:t>
+      </w:r>
+      <w:r>
+        <w:rPr>
+          <w:sz w:val="28"/>
+          <w:szCs w:val="28"/>
+        </w:rPr>
+        <w:t>evaluate</w:t>
+      </w:r>
+      <w:r>
+        <w:rPr>
+          <w:rFonts w:hint="eastAsia"/>
+          <w:sz w:val="28"/>
+          <w:szCs w:val="28"/>
+        </w:rPr>
+        <w:t xml:space="preserve"> the VOCs </w:t>
+      </w:r>
+      <w:r>
+        <w:rPr>
+          <w:sz w:val="28"/>
+          <w:szCs w:val="28"/>
+        </w:rPr>
+        <w:t>emission</w:t>
+      </w:r>
+      <w:r>
+        <w:rPr>
+          <w:rFonts w:hint="eastAsia"/>
+          <w:sz w:val="28"/>
+          <w:szCs w:val="28"/>
+        </w:rPr>
+        <w:t xml:space="preserve"> amount from asphalt by conditions of high temperature and non-high temperature</w:t>
+      </w:r>
+      <w:r>
+        <w:rPr>
+          <w:rFonts w:hint="eastAsia"/>
+          <w:sz w:val="28"/>
+          <w:szCs w:val="28"/>
+        </w:rPr>
+        <w:t xml:space="preserve">. By drawing the standard </w:t>
       </w:r>
       <w:proofErr w:type="gramStart"/>
       <w:r>
         <w:rPr>
           <w:rFonts w:hint="eastAsia"/>
-          <w:sz w:val="30"/>
-          <w:szCs w:val="30"/>
-        </w:rPr>
-        <w:t>detection(</w:t>
+          <w:sz w:val="28"/>
+          <w:szCs w:val="28"/>
+        </w:rPr>
+        <w:t>curve(</w:t>
       </w:r>
       <w:proofErr w:type="gramEnd"/>
       <w:r>
         <w:rPr>
           <w:rFonts w:hint="eastAsia"/>
-          <w:sz w:val="30"/>
-          <w:szCs w:val="30"/>
-        </w:rPr>
-        <w:t xml:space="preserve">TLC-FID) has been used to study the influence of VOC </w:t>
-      </w:r>
-      <w:r>
-        <w:rPr>
-          <w:sz w:val="30"/>
-          <w:szCs w:val="30"/>
-        </w:rPr>
-        <w:t>emission</w:t>
-      </w:r>
-      <w:r>
-        <w:rPr>
-          <w:rFonts w:hint="eastAsia"/>
-          <w:sz w:val="30"/>
-          <w:szCs w:val="30"/>
-        </w:rPr>
-        <w:t xml:space="preserve"> during service process on the asphalt chemical component</w:t>
-      </w:r>
-      <w:r>
-        <w:rPr>
-          <w:rFonts w:hint="eastAsia"/>
-          <w:sz w:val="30"/>
-          <w:szCs w:val="30"/>
-        </w:rPr>
-        <w:t>, it shows that VOC emission can change chemical components of asphalt</w:t>
-      </w:r>
-      <w:r>
-        <w:rPr>
-          <w:rFonts w:hint="eastAsia"/>
-          <w:sz w:val="30"/>
-          <w:szCs w:val="30"/>
+          <w:sz w:val="28"/>
+          <w:szCs w:val="28"/>
+        </w:rPr>
+        <w:t>linear relationship between the VOC quality of the absorption solution and its absorbance value), the VOC quality of samples can be calculated</w:t>
+      </w:r>
+      <w:r>
+        <w:rPr>
+          <w:rFonts w:hint="eastAsia"/>
+          <w:sz w:val="28"/>
+          <w:szCs w:val="28"/>
         </w:rPr>
         <w:t>.</w:t>
       </w:r>
       <w:r>
         <w:rPr>
           <w:rFonts w:hint="eastAsia"/>
-          <w:sz w:val="30"/>
-          <w:szCs w:val="30"/>
-        </w:rPr>
-        <w:t>[10]</w:t>
-      </w:r>
-    </w:p>
-    <w:p>
-      <w:pPr>
-        <w:ind w:firstLine="420"/>
-        <w:rPr>
-          <w:rFonts w:hint="eastAsia"/>
-          <w:sz w:val="30"/>
-          <w:szCs w:val="30"/>
-        </w:rPr>
-      </w:pPr>
-      <w:r>
-        <w:rPr>
-          <w:rFonts w:hint="eastAsia"/>
-          <w:sz w:val="30"/>
-          <w:szCs w:val="30"/>
-        </w:rPr>
-        <w:t>GC-MS</w:t>
-      </w:r>
-      <w:r>
-        <w:rPr>
-          <w:rFonts w:hint="eastAsia"/>
-          <w:sz w:val="30"/>
-          <w:szCs w:val="30"/>
-        </w:rPr>
-        <w:t>方法被用来定性、定量的研究</w:t>
-      </w:r>
-      <w:r>
-        <w:rPr>
-          <w:rFonts w:hint="eastAsia"/>
-          <w:sz w:val="30"/>
-          <w:szCs w:val="30"/>
-        </w:rPr>
-        <w:t>VOC</w:t>
-      </w:r>
-      <w:r>
-        <w:rPr>
-          <w:rFonts w:hint="eastAsia"/>
-          <w:sz w:val="30"/>
-          <w:szCs w:val="30"/>
-        </w:rPr>
-        <w:t>：</w:t>
-      </w:r>
-      <w:r>
-        <w:rPr>
-          <w:rFonts w:hint="eastAsia"/>
-          <w:sz w:val="30"/>
-          <w:szCs w:val="30"/>
-        </w:rPr>
-        <w:t xml:space="preserve">Gas chromatography coupled to mass </w:t>
-      </w:r>
-      <w:proofErr w:type="gramStart"/>
-      <w:r>
-        <w:rPr>
-          <w:sz w:val="30"/>
-          <w:szCs w:val="30"/>
-        </w:rPr>
-        <w:t>spectrometry</w:t>
-      </w:r>
-      <w:r>
-        <w:rPr>
-          <w:rFonts w:hint="eastAsia"/>
-          <w:sz w:val="30"/>
-          <w:szCs w:val="30"/>
-        </w:rPr>
-        <w:t>(</w:t>
-      </w:r>
-      <w:proofErr w:type="gramEnd"/>
-      <w:r>
-        <w:rPr>
-          <w:rFonts w:hint="eastAsia"/>
-          <w:sz w:val="30"/>
-          <w:szCs w:val="30"/>
-        </w:rPr>
-        <w:t>GC-MS) has been developed to identify the VOC</w:t>
-      </w:r>
-      <w:r>
-        <w:rPr>
-          <w:rFonts w:hint="eastAsia"/>
-          <w:sz w:val="30"/>
-          <w:szCs w:val="30"/>
-        </w:rPr>
-        <w:t xml:space="preserve"> from asphalt</w:t>
-      </w:r>
-      <w:r>
-        <w:rPr>
-          <w:rFonts w:hint="eastAsia"/>
-          <w:sz w:val="30"/>
-          <w:szCs w:val="30"/>
-        </w:rPr>
-        <w:t>.</w:t>
-      </w:r>
-      <w:r>
-        <w:rPr>
-          <w:rFonts w:hint="eastAsia"/>
-          <w:sz w:val="30"/>
-          <w:szCs w:val="30"/>
-        </w:rPr>
-        <w:t>[11]</w:t>
-      </w:r>
-    </w:p>
-    <w:p>
-      <w:pPr>
-        <w:ind w:firstLine="420"/>
-        <w:rPr>
-          <w:sz w:val="30"/>
-          <w:szCs w:val="30"/>
-        </w:rPr>
-      </w:pPr>
-      <w:r>
-        <w:rPr>
-          <w:sz w:val="30"/>
-          <w:szCs w:val="30"/>
-        </w:rPr>
-        <w:lastRenderedPageBreak/>
-        <w:t>H</w:t>
-      </w:r>
-      <w:r>
-        <w:rPr>
-          <w:rFonts w:hint="eastAsia"/>
-          <w:sz w:val="30"/>
-          <w:szCs w:val="30"/>
-        </w:rPr>
-        <w:t xml:space="preserve">ow to </w:t>
-      </w:r>
-      <w:r>
-        <w:rPr>
-          <w:sz w:val="30"/>
-          <w:szCs w:val="30"/>
-        </w:rPr>
-        <w:t>evaluate</w:t>
-      </w:r>
-      <w:r>
-        <w:rPr>
-          <w:rFonts w:hint="eastAsia"/>
-          <w:sz w:val="30"/>
-          <w:szCs w:val="30"/>
-        </w:rPr>
-        <w:t xml:space="preserve"> the amount of VOC </w:t>
-      </w:r>
-      <w:r>
-        <w:rPr>
-          <w:sz w:val="30"/>
-          <w:szCs w:val="30"/>
-        </w:rPr>
-        <w:t>emission</w:t>
-      </w:r>
-      <w:r>
-        <w:rPr>
-          <w:rFonts w:hint="eastAsia"/>
-          <w:sz w:val="30"/>
-          <w:szCs w:val="30"/>
-        </w:rPr>
-        <w:t xml:space="preserve"> is always a heated </w:t>
-      </w:r>
-      <w:proofErr w:type="gramStart"/>
-      <w:r>
-        <w:rPr>
-          <w:rFonts w:hint="eastAsia"/>
-          <w:sz w:val="30"/>
-          <w:szCs w:val="30"/>
-        </w:rPr>
-        <w:t>topic</w:t>
-      </w:r>
-      <w:proofErr w:type="gramEnd"/>
-      <w:r>
-        <w:rPr>
-          <w:rFonts w:hint="eastAsia"/>
-          <w:sz w:val="30"/>
-          <w:szCs w:val="30"/>
-        </w:rPr>
-        <w:t xml:space="preserve">. </w:t>
-      </w:r>
-      <w:r>
-        <w:rPr>
-          <w:sz w:val="30"/>
-          <w:szCs w:val="30"/>
-        </w:rPr>
-        <w:t>S</w:t>
-      </w:r>
-      <w:r>
-        <w:rPr>
-          <w:rFonts w:hint="eastAsia"/>
-          <w:sz w:val="30"/>
-          <w:szCs w:val="30"/>
-        </w:rPr>
-        <w:t>ome studies utilize different method to determine the composition and amount of VOC emission.</w:t>
-      </w:r>
-    </w:p>
-    <w:p>
-      <w:pPr>
-        <w:rPr>
-          <w:sz w:val="30"/>
-          <w:szCs w:val="30"/>
-        </w:rPr>
-      </w:pPr>
-      <w:r>
-        <w:rPr>
-          <w:rFonts w:hint="eastAsia"/>
-          <w:sz w:val="30"/>
-          <w:szCs w:val="30"/>
-        </w:rPr>
-        <w:tab/>
-      </w:r>
-      <w:r>
-        <w:rPr>
-          <w:sz w:val="30"/>
-          <w:szCs w:val="30"/>
-        </w:rPr>
-        <w:t>T</w:t>
-      </w:r>
-      <w:r>
-        <w:rPr>
-          <w:rFonts w:hint="eastAsia"/>
-          <w:sz w:val="30"/>
-          <w:szCs w:val="30"/>
-        </w:rPr>
-        <w:t xml:space="preserve">he </w:t>
-      </w:r>
-      <w:r>
-        <w:rPr>
-          <w:rFonts w:hint="eastAsia"/>
-          <w:sz w:val="30"/>
-          <w:szCs w:val="30"/>
-        </w:rPr>
-        <w:t xml:space="preserve">ultraviolet and visible spectroscopy (UV-VIS) has been studied to </w:t>
-      </w:r>
-      <w:r>
-        <w:rPr>
-          <w:sz w:val="30"/>
-          <w:szCs w:val="30"/>
-        </w:rPr>
-        <w:t>evaluate</w:t>
-      </w:r>
-      <w:r>
-        <w:rPr>
-          <w:rFonts w:hint="eastAsia"/>
-          <w:sz w:val="30"/>
-          <w:szCs w:val="30"/>
-        </w:rPr>
-        <w:t xml:space="preserve"> the VOCs </w:t>
-      </w:r>
-      <w:r>
-        <w:rPr>
-          <w:sz w:val="30"/>
-          <w:szCs w:val="30"/>
-        </w:rPr>
-        <w:t>emission</w:t>
-      </w:r>
-      <w:r>
-        <w:rPr>
-          <w:rFonts w:hint="eastAsia"/>
-          <w:sz w:val="30"/>
-          <w:szCs w:val="30"/>
-        </w:rPr>
-        <w:t xml:space="preserve"> amount from asphalt by conditions of high temperature and non-high temperature</w:t>
-      </w:r>
-      <w:r>
-        <w:rPr>
-          <w:rFonts w:hint="eastAsia"/>
-          <w:sz w:val="30"/>
-          <w:szCs w:val="30"/>
-        </w:rPr>
-        <w:t xml:space="preserve">. By drawing the standard </w:t>
-      </w:r>
-      <w:proofErr w:type="gramStart"/>
-      <w:r>
-        <w:rPr>
-          <w:rFonts w:hint="eastAsia"/>
-          <w:sz w:val="30"/>
-          <w:szCs w:val="30"/>
-        </w:rPr>
-        <w:t>curve(</w:t>
-      </w:r>
-      <w:proofErr w:type="gramEnd"/>
-      <w:r>
-        <w:rPr>
-          <w:rFonts w:hint="eastAsia"/>
-          <w:sz w:val="30"/>
-          <w:szCs w:val="30"/>
-        </w:rPr>
-        <w:t>linear relationship between the VOC quality of the absorption solution and its absorbance value), the VOC quality of samples can be calculated</w:t>
-      </w:r>
-      <w:r>
-        <w:rPr>
-          <w:rFonts w:hint="eastAsia"/>
-          <w:sz w:val="30"/>
-          <w:szCs w:val="30"/>
-        </w:rPr>
-        <w:t>.</w:t>
-      </w:r>
-      <w:r>
-        <w:rPr>
-          <w:rFonts w:hint="eastAsia"/>
-          <w:sz w:val="30"/>
-          <w:szCs w:val="30"/>
+          <w:sz w:val="28"/>
+          <w:szCs w:val="28"/>
         </w:rPr>
         <w:t xml:space="preserve"> </w:t>
       </w:r>
       <w:r>
         <w:rPr>
           <w:rFonts w:hint="eastAsia"/>
-          <w:sz w:val="30"/>
-          <w:szCs w:val="30"/>
+          <w:sz w:val="28"/>
+          <w:szCs w:val="28"/>
         </w:rPr>
         <w:t>[1]</w:t>
       </w:r>
@@ -1324,28 +1464,318 @@
     <w:p>
       <w:pPr>
         <w:rPr>
-          <w:sz w:val="30"/>
-          <w:szCs w:val="30"/>
-        </w:rPr>
-      </w:pPr>
-    </w:p>
-    <w:p>
-      <w:pPr>
-        <w:rPr>
-          <w:sz w:val="30"/>
-          <w:szCs w:val="30"/>
-        </w:rPr>
-      </w:pPr>
-      <w:r>
-        <w:rPr>
-          <w:sz w:val="30"/>
-          <w:szCs w:val="30"/>
+          <w:rFonts w:asciiTheme="minorEastAsia" w:hAnsiTheme="minorEastAsia" w:hint="eastAsia"/>
+          <w:sz w:val="24"/>
+          <w:szCs w:val="24"/>
+        </w:rPr>
+      </w:pPr>
+      <w:r>
+        <w:rPr>
+          <w:rFonts w:hint="eastAsia"/>
+          <w:sz w:val="30"/>
+          <w:szCs w:val="30"/>
+        </w:rPr>
+        <w:tab/>
+      </w:r>
+    </w:p>
+    <w:p>
+      <w:pPr>
+        <w:rPr>
+          <w:rFonts w:hint="eastAsia"/>
+          <w:sz w:val="28"/>
+          <w:szCs w:val="28"/>
+        </w:rPr>
+      </w:pPr>
+      <w:r>
+        <w:rPr>
+          <w:rFonts w:asciiTheme="minorEastAsia" w:hAnsiTheme="minorEastAsia" w:hint="eastAsia"/>
+          <w:sz w:val="24"/>
+          <w:szCs w:val="24"/>
+        </w:rPr>
+        <w:tab/>
+      </w:r>
+      <w:r>
+        <w:rPr>
+          <w:rFonts w:asciiTheme="minorEastAsia" w:hAnsiTheme="minorEastAsia" w:hint="eastAsia"/>
+          <w:sz w:val="24"/>
+          <w:szCs w:val="24"/>
+        </w:rPr>
+        <w:t>环氧沥青是一种高性能的材料：</w:t>
+      </w:r>
+      <w:r>
+        <w:rPr>
+          <w:rFonts w:hint="eastAsia"/>
+          <w:sz w:val="28"/>
+          <w:szCs w:val="28"/>
+        </w:rPr>
+        <w:t>Research has proved that Epoxy asphalt mixtures are excellent materials for deck paving on steel bridges</w:t>
+      </w:r>
+      <w:r>
+        <w:rPr>
+          <w:rFonts w:asciiTheme="minorEastAsia" w:hAnsiTheme="minorEastAsia" w:hint="eastAsia"/>
+          <w:sz w:val="24"/>
+          <w:szCs w:val="24"/>
+        </w:rPr>
+        <w:t xml:space="preserve">. </w:t>
+      </w:r>
+      <w:r>
+        <w:rPr>
+          <w:rFonts w:hint="eastAsia"/>
+          <w:sz w:val="28"/>
+          <w:szCs w:val="28"/>
+        </w:rPr>
+        <w:t>[11]</w:t>
+      </w:r>
+    </w:p>
+    <w:p>
+      <w:pPr>
+        <w:rPr>
+          <w:rFonts w:asciiTheme="minorEastAsia" w:hAnsiTheme="minorEastAsia" w:hint="eastAsia"/>
+          <w:sz w:val="24"/>
+          <w:szCs w:val="24"/>
+        </w:rPr>
+      </w:pPr>
+      <w:r>
+        <w:rPr>
+          <w:rFonts w:hint="eastAsia"/>
+          <w:sz w:val="28"/>
+          <w:szCs w:val="28"/>
+        </w:rPr>
+        <w:lastRenderedPageBreak/>
+        <w:t>环氧沥青主要是有</w:t>
+      </w:r>
+      <w:r>
+        <w:rPr>
+          <w:rFonts w:hint="eastAsia"/>
+          <w:sz w:val="28"/>
+          <w:szCs w:val="28"/>
         </w:rPr>
         <w:t>A</w:t>
       </w:r>
       <w:r>
         <w:rPr>
           <w:rFonts w:hint="eastAsia"/>
+          <w:sz w:val="28"/>
+          <w:szCs w:val="28"/>
+        </w:rPr>
+        <w:t>组分和</w:t>
+      </w:r>
+      <w:r>
+        <w:rPr>
+          <w:rFonts w:hint="eastAsia"/>
+          <w:sz w:val="28"/>
+          <w:szCs w:val="28"/>
+        </w:rPr>
+        <w:t>B</w:t>
+      </w:r>
+      <w:r>
+        <w:rPr>
+          <w:rFonts w:hint="eastAsia"/>
+          <w:sz w:val="28"/>
+          <w:szCs w:val="28"/>
+        </w:rPr>
+        <w:t>组分组成</w:t>
+      </w:r>
+      <w:r>
+        <w:rPr>
+          <w:rFonts w:hint="eastAsia"/>
+          <w:sz w:val="28"/>
+          <w:szCs w:val="28"/>
+        </w:rPr>
+        <w:t xml:space="preserve">[12] The epoxy asphalt binder always </w:t>
+      </w:r>
+      <w:r>
+        <w:rPr>
+          <w:sz w:val="28"/>
+          <w:szCs w:val="28"/>
+        </w:rPr>
+        <w:t>include</w:t>
+      </w:r>
+      <w:r>
+        <w:rPr>
+          <w:rFonts w:hint="eastAsia"/>
+          <w:sz w:val="28"/>
+          <w:szCs w:val="28"/>
+        </w:rPr>
+        <w:t xml:space="preserve"> two components, component A is an asphalt material with curing agent, and component B is an epoxy resin.</w:t>
+      </w:r>
+    </w:p>
+    <w:p>
+      <w:pPr>
+        <w:ind w:firstLine="420"/>
+        <w:rPr>
+          <w:rFonts w:hint="eastAsia"/>
+          <w:sz w:val="30"/>
+          <w:szCs w:val="30"/>
+        </w:rPr>
+      </w:pPr>
+      <w:r>
+        <w:rPr>
+          <w:rFonts w:asciiTheme="minorEastAsia" w:hAnsiTheme="minorEastAsia" w:hint="eastAsia"/>
+          <w:sz w:val="24"/>
+          <w:szCs w:val="24"/>
+        </w:rPr>
+        <w:t>搅拌的时候会产生大量的有害气体：</w:t>
+      </w:r>
+      <w:r>
+        <w:rPr>
+          <w:rFonts w:hint="eastAsia"/>
+          <w:sz w:val="28"/>
+          <w:szCs w:val="28"/>
+        </w:rPr>
+        <w:t>The asphalt viscosity must be reduced by increasing the temperature to mix asphalt with aggregates.</w:t>
+      </w:r>
+      <w:r>
+        <w:rPr>
+          <w:rFonts w:hint="eastAsia"/>
+          <w:sz w:val="28"/>
+          <w:szCs w:val="28"/>
+        </w:rPr>
+        <w:t xml:space="preserve"> And the high temperature </w:t>
+      </w:r>
+      <w:r>
+        <w:rPr>
+          <w:sz w:val="28"/>
+          <w:szCs w:val="28"/>
+        </w:rPr>
+        <w:t>environment</w:t>
+      </w:r>
+      <w:r>
+        <w:rPr>
+          <w:rFonts w:hint="eastAsia"/>
+          <w:sz w:val="28"/>
+          <w:szCs w:val="28"/>
+        </w:rPr>
+        <w:t xml:space="preserve"> will lead to oxidation reaction in the interface and asphalt fume will be released. </w:t>
+      </w:r>
+      <w:r>
+        <w:rPr>
+          <w:sz w:val="28"/>
+          <w:szCs w:val="28"/>
+        </w:rPr>
+        <w:t>T</w:t>
+      </w:r>
+      <w:r>
+        <w:rPr>
+          <w:rFonts w:hint="eastAsia"/>
+          <w:sz w:val="28"/>
+          <w:szCs w:val="28"/>
+        </w:rPr>
+        <w:t xml:space="preserve">he Asphalt fume include gaseous emissions and </w:t>
+      </w:r>
+      <w:proofErr w:type="gramStart"/>
+      <w:r>
+        <w:rPr>
+          <w:rFonts w:hint="eastAsia"/>
+          <w:sz w:val="28"/>
+          <w:szCs w:val="28"/>
+        </w:rPr>
+        <w:t>VOC</w:t>
+      </w:r>
+      <w:r>
+        <w:rPr>
+          <w:rFonts w:hint="eastAsia"/>
+          <w:sz w:val="28"/>
+          <w:szCs w:val="28"/>
+        </w:rPr>
+        <w:t>[</w:t>
+      </w:r>
+      <w:proofErr w:type="gramEnd"/>
+      <w:r>
+        <w:rPr>
+          <w:rFonts w:hint="eastAsia"/>
+          <w:sz w:val="28"/>
+          <w:szCs w:val="28"/>
+        </w:rPr>
+        <w:t>1a</w:t>
+      </w:r>
+      <w:r>
+        <w:rPr>
+          <w:rFonts w:hint="eastAsia"/>
+          <w:sz w:val="28"/>
+          <w:szCs w:val="28"/>
+        </w:rPr>
+        <w:t>]</w:t>
+      </w:r>
+      <w:r>
+        <w:rPr>
+          <w:rFonts w:hint="eastAsia"/>
+          <w:sz w:val="28"/>
+          <w:szCs w:val="28"/>
+        </w:rPr>
+        <w:t>.</w:t>
+      </w:r>
+    </w:p>
+    <w:p>
+      <w:pPr>
+        <w:rPr>
+          <w:rFonts w:asciiTheme="minorEastAsia" w:hAnsiTheme="minorEastAsia"/>
+          <w:sz w:val="24"/>
+          <w:szCs w:val="24"/>
+        </w:rPr>
+      </w:pPr>
+      <w:r>
+        <w:rPr>
+          <w:rFonts w:asciiTheme="minorEastAsia" w:hAnsiTheme="minorEastAsia" w:hint="eastAsia"/>
+          <w:sz w:val="24"/>
+          <w:szCs w:val="24"/>
+        </w:rPr>
+        <w:t>大跨径钢桥对于铺装性能要求极高</w:t>
+      </w:r>
+      <w:r>
+        <w:rPr>
+          <w:rFonts w:asciiTheme="minorEastAsia" w:hAnsiTheme="minorEastAsia" w:hint="eastAsia"/>
+          <w:sz w:val="24"/>
+          <w:szCs w:val="24"/>
+        </w:rPr>
+        <w:t>:</w:t>
+      </w:r>
+      <w:r>
+        <w:rPr>
+          <w:rFonts w:hint="eastAsia"/>
+          <w:sz w:val="28"/>
+          <w:szCs w:val="28"/>
+        </w:rPr>
+        <w:t xml:space="preserve">Long </w:t>
+      </w:r>
+      <w:proofErr w:type="gramStart"/>
+      <w:r>
+        <w:rPr>
+          <w:rFonts w:hint="eastAsia"/>
+          <w:sz w:val="28"/>
+          <w:szCs w:val="28"/>
+        </w:rPr>
+        <w:t>span[</w:t>
+      </w:r>
+      <w:proofErr w:type="gramEnd"/>
+      <w:r>
+        <w:rPr>
+          <w:rFonts w:hint="eastAsia"/>
+          <w:sz w:val="28"/>
+          <w:szCs w:val="28"/>
+        </w:rPr>
+        <w:t>13]</w:t>
+      </w:r>
+      <w:bookmarkStart w:id="0" w:name="_GoBack"/>
+      <w:bookmarkEnd w:id="0"/>
+    </w:p>
+    <w:p>
+      <w:pPr>
+        <w:rPr>
+          <w:sz w:val="30"/>
+          <w:szCs w:val="30"/>
+        </w:rPr>
+      </w:pPr>
+      <w:r>
+        <w:rPr>
+          <w:sz w:val="30"/>
+          <w:szCs w:val="30"/>
+        </w:rPr>
+        <w:t>A</w:t>
+      </w:r>
+      <w:r>
+        <w:rPr>
+          <w:rFonts w:hint="eastAsia"/>
           <w:sz w:val="30"/>
           <w:szCs w:val="30"/>
         </w:rPr>
@@ -1512,6 +1942,68 @@
           <w:szCs w:val="30"/>
         </w:rPr>
         <w:t xml:space="preserve"> Prod. 164 (Supplement C) (2017) 749–756.</w:t>
+      </w:r>
+    </w:p>
+    <w:p>
+      <w:pPr>
+        <w:rPr>
+          <w:sz w:val="30"/>
+          <w:szCs w:val="30"/>
+        </w:rPr>
+      </w:pPr>
+      <w:r>
+        <w:rPr>
+          <w:sz w:val="30"/>
+          <w:szCs w:val="30"/>
+        </w:rPr>
+        <w:t>[</w:t>
+      </w:r>
+      <w:r>
+        <w:rPr>
+          <w:rFonts w:hint="eastAsia"/>
+          <w:sz w:val="30"/>
+          <w:szCs w:val="30"/>
+        </w:rPr>
+        <w:t>5</w:t>
+      </w:r>
+      <w:r>
+        <w:rPr>
+          <w:sz w:val="30"/>
+          <w:szCs w:val="30"/>
+        </w:rPr>
+        <w:t xml:space="preserve">] L.P. </w:t>
+      </w:r>
+      <w:proofErr w:type="spellStart"/>
+      <w:r>
+        <w:rPr>
+          <w:sz w:val="30"/>
+          <w:szCs w:val="30"/>
+        </w:rPr>
+        <w:t>Thives</w:t>
+      </w:r>
+      <w:proofErr w:type="spellEnd"/>
+      <w:r>
+        <w:rPr>
+          <w:sz w:val="30"/>
+          <w:szCs w:val="30"/>
+        </w:rPr>
+        <w:t xml:space="preserve">, E. </w:t>
+      </w:r>
+      <w:proofErr w:type="spellStart"/>
+      <w:r>
+        <w:rPr>
+          <w:sz w:val="30"/>
+          <w:szCs w:val="30"/>
+        </w:rPr>
+        <w:t>Ghisi</w:t>
+      </w:r>
+      <w:proofErr w:type="spellEnd"/>
+      <w:r>
+        <w:rPr>
+          <w:sz w:val="30"/>
+          <w:szCs w:val="30"/>
+        </w:rPr>
+        <w:t xml:space="preserve">, Asphalt mixtures emission and energy consumption: a review, Renew. Sustain. Energy Rev. 72 (Supplement C) (2017) 473–484. </w:t>
       </w:r>
     </w:p>
     <w:p>
@@ -1535,14 +2027,44 @@
           <w:sz w:val="30"/>
           <w:szCs w:val="30"/>
         </w:rPr>
-        <w:t>5</w:t>
-      </w:r>
-      <w:r>
-        <w:rPr>
-          <w:sz w:val="30"/>
-          <w:szCs w:val="30"/>
-        </w:rPr>
-        <w:t xml:space="preserve">] L.P. </w:t>
+        <w:t>6</w:t>
+      </w:r>
+      <w:r>
+        <w:rPr>
+          <w:sz w:val="30"/>
+          <w:szCs w:val="30"/>
+        </w:rPr>
+        <w:t xml:space="preserve">] X. Yang, J. Mills-Beale, Z. You, Chemical characterization and oxidative aging of bio-asphalt and its compatibility with petroleum asphalt, J. Clean. Prod. 142 (Part 4) (2017) 1837–1847. </w:t>
+      </w:r>
+    </w:p>
+    <w:p>
+      <w:pPr>
+        <w:rPr>
+          <w:sz w:val="30"/>
+          <w:szCs w:val="30"/>
+        </w:rPr>
+      </w:pPr>
+      <w:r>
+        <w:rPr>
+          <w:sz w:val="30"/>
+          <w:szCs w:val="30"/>
+        </w:rPr>
+        <w:t>[</w:t>
+      </w:r>
+      <w:r>
+        <w:rPr>
+          <w:rFonts w:hint="eastAsia"/>
+          <w:sz w:val="30"/>
+          <w:szCs w:val="30"/>
+        </w:rPr>
+        <w:t>7</w:t>
+      </w:r>
+      <w:r>
+        <w:rPr>
+          <w:sz w:val="30"/>
+          <w:szCs w:val="30"/>
+        </w:rPr>
+        <w:t xml:space="preserve">] S.Y. Lin, W.T. Hung, Z. </w:t>
       </w:r>
       <w:proofErr w:type="spellStart"/>
       <w:r>
@@ -1550,7 +2072,7 @@
           <w:sz w:val="30"/>
           <w:szCs w:val="30"/>
         </w:rPr>
-        <w:t>Thives</w:t>
+        <w:t>Leng</w:t>
       </w:r>
       <w:proofErr w:type="spellEnd"/>
       <w:r>
@@ -1558,7 +2080,49 @@
           <w:sz w:val="30"/>
           <w:szCs w:val="30"/>
         </w:rPr>
-        <w:t xml:space="preserve">, E. </w:t>
+        <w:t xml:space="preserve">, Air pollutant emissions and acoustic performance of hot mix asphalts, Constr. Build. </w:t>
+      </w:r>
+      <w:proofErr w:type="gramStart"/>
+      <w:r>
+        <w:rPr>
+          <w:sz w:val="30"/>
+          <w:szCs w:val="30"/>
+        </w:rPr>
+        <w:t>Mater.</w:t>
+      </w:r>
+      <w:proofErr w:type="gramEnd"/>
+      <w:r>
+        <w:rPr>
+          <w:sz w:val="30"/>
+          <w:szCs w:val="30"/>
+        </w:rPr>
+        <w:t xml:space="preserve"> 129 (2016) 1–10</w:t>
+      </w:r>
+    </w:p>
+    <w:p>
+      <w:pPr>
+        <w:rPr>
+          <w:sz w:val="30"/>
+          <w:szCs w:val="30"/>
+        </w:rPr>
+      </w:pPr>
+      <w:r>
+        <w:rPr>
+          <w:rFonts w:hint="eastAsia"/>
+          <w:sz w:val="30"/>
+          <w:szCs w:val="30"/>
+        </w:rPr>
+        <w:t>[8]</w:t>
+      </w:r>
+      <w:r>
+        <w:t xml:space="preserve"> </w:t>
+      </w:r>
+      <w:r>
+        <w:rPr>
+          <w:sz w:val="30"/>
+          <w:szCs w:val="30"/>
+        </w:rPr>
+        <w:t xml:space="preserve">Jian </w:t>
       </w:r>
       <w:proofErr w:type="spellStart"/>
       <w:r>
@@ -1566,7 +2130,7 @@
           <w:sz w:val="30"/>
           <w:szCs w:val="30"/>
         </w:rPr>
-        <w:t>Ghisi</w:t>
+        <w:t>Qiu</w:t>
       </w:r>
       <w:proofErr w:type="spellEnd"/>
       <w:r>
@@ -1574,67 +2138,7 @@
           <w:sz w:val="30"/>
           <w:szCs w:val="30"/>
         </w:rPr>
-        <w:t xml:space="preserve">, Asphalt mixtures emission and energy consumption: a review, Renew. Sustain. Energy Rev. 72 (Supplement C) (2017) 473–484. </w:t>
-      </w:r>
-    </w:p>
-    <w:p>
-      <w:pPr>
-        <w:rPr>
-          <w:sz w:val="30"/>
-          <w:szCs w:val="30"/>
-        </w:rPr>
-      </w:pPr>
-      <w:r>
-        <w:rPr>
-          <w:sz w:val="30"/>
-          <w:szCs w:val="30"/>
-        </w:rPr>
-        <w:t>[</w:t>
-      </w:r>
-      <w:r>
-        <w:rPr>
-          <w:rFonts w:hint="eastAsia"/>
-          <w:sz w:val="30"/>
-          <w:szCs w:val="30"/>
-        </w:rPr>
-        <w:t>6</w:t>
-      </w:r>
-      <w:r>
-        <w:rPr>
-          <w:sz w:val="30"/>
-          <w:szCs w:val="30"/>
-        </w:rPr>
-        <w:t xml:space="preserve">] X. Yang, J. Mills-Beale, Z. You, Chemical characterization and oxidative aging of bio-asphalt and its compatibility with petroleum asphalt, J. Clean. Prod. 142 (Part 4) (2017) 1837–1847. </w:t>
-      </w:r>
-    </w:p>
-    <w:p>
-      <w:pPr>
-        <w:rPr>
-          <w:sz w:val="30"/>
-          <w:szCs w:val="30"/>
-        </w:rPr>
-      </w:pPr>
-      <w:r>
-        <w:rPr>
-          <w:sz w:val="30"/>
-          <w:szCs w:val="30"/>
-        </w:rPr>
-        <w:t>[</w:t>
-      </w:r>
-      <w:r>
-        <w:rPr>
-          <w:rFonts w:hint="eastAsia"/>
-          <w:sz w:val="30"/>
-          <w:szCs w:val="30"/>
-        </w:rPr>
-        <w:t>7</w:t>
-      </w:r>
-      <w:r>
-        <w:rPr>
-          <w:sz w:val="30"/>
-          <w:szCs w:val="30"/>
-        </w:rPr>
-        <w:t xml:space="preserve">] S.Y. Lin, W.T. Hung, Z. </w:t>
+        <w:t xml:space="preserve">. </w:t>
       </w:r>
       <w:proofErr w:type="spellStart"/>
       <w:r>
@@ -1642,7 +2146,7 @@
           <w:sz w:val="30"/>
           <w:szCs w:val="30"/>
         </w:rPr>
-        <w:t>Leng</w:t>
+        <w:t>Self Healing</w:t>
       </w:r>
       <w:proofErr w:type="spellEnd"/>
       <w:r>
@@ -1650,40 +2154,47 @@
           <w:sz w:val="30"/>
           <w:szCs w:val="30"/>
         </w:rPr>
-        <w:t xml:space="preserve">, Air pollutant emissions and acoustic performance of hot mix asphalts, Constr. Build. </w:t>
-      </w:r>
-      <w:proofErr w:type="gramStart"/>
-      <w:r>
-        <w:rPr>
-          <w:sz w:val="30"/>
-          <w:szCs w:val="30"/>
-        </w:rPr>
-        <w:t>Mater.</w:t>
-      </w:r>
-      <w:proofErr w:type="gramEnd"/>
-      <w:r>
-        <w:rPr>
-          <w:sz w:val="30"/>
-          <w:szCs w:val="30"/>
-        </w:rPr>
-        <w:t xml:space="preserve"> 129 (2016) 1–10</w:t>
-      </w:r>
-    </w:p>
-    <w:p>
-      <w:pPr>
-        <w:rPr>
-          <w:rFonts w:hint="eastAsia"/>
-          <w:sz w:val="30"/>
-          <w:szCs w:val="30"/>
-        </w:rPr>
-      </w:pPr>
-      <w:r>
-        <w:rPr>
-          <w:rFonts w:hint="eastAsia"/>
-          <w:sz w:val="30"/>
-          <w:szCs w:val="30"/>
-        </w:rPr>
-        <w:t>[8]</w:t>
+        <w:t xml:space="preserve"> of Asphalt Mixes: Literature Review [D]. Delft University of Technology.2008</w:t>
+      </w:r>
+    </w:p>
+    <w:p>
+      <w:pPr>
+        <w:rPr>
+          <w:sz w:val="30"/>
+          <w:szCs w:val="30"/>
+        </w:rPr>
+      </w:pPr>
+      <w:r>
+        <w:rPr>
+          <w:rFonts w:hint="eastAsia"/>
+          <w:sz w:val="30"/>
+          <w:szCs w:val="30"/>
+        </w:rPr>
+        <w:t>[9]</w:t>
+      </w:r>
+      <w:r>
+        <w:rPr>
+          <w:sz w:val="30"/>
+          <w:szCs w:val="30"/>
+        </w:rPr>
+        <w:t xml:space="preserve"> Shell Bitumen.1995.The shell bitumen Industrial Handbook [M], Surrey, UK</w:t>
+      </w:r>
+    </w:p>
+    <w:p>
+      <w:pPr>
+        <w:rPr>
+          <w:rFonts w:hint="eastAsia"/>
+          <w:sz w:val="30"/>
+          <w:szCs w:val="30"/>
+        </w:rPr>
+      </w:pPr>
+      <w:r>
+        <w:rPr>
+          <w:rFonts w:hint="eastAsia"/>
+          <w:sz w:val="30"/>
+          <w:szCs w:val="30"/>
+        </w:rPr>
+        <w:t>[10]</w:t>
       </w:r>
       <w:r>
         <w:t xml:space="preserve"> </w:t>
@@ -1693,80 +2204,95 @@
           <w:sz w:val="30"/>
           <w:szCs w:val="30"/>
         </w:rPr>
-        <w:t xml:space="preserve">Jian </w:t>
-      </w:r>
-      <w:proofErr w:type="spellStart"/>
-      <w:r>
-        <w:rPr>
-          <w:sz w:val="30"/>
-          <w:szCs w:val="30"/>
-        </w:rPr>
-        <w:t>Qiu</w:t>
-      </w:r>
-      <w:proofErr w:type="spellEnd"/>
-      <w:r>
-        <w:rPr>
-          <w:sz w:val="30"/>
-          <w:szCs w:val="30"/>
-        </w:rPr>
-        <w:t xml:space="preserve">. </w:t>
-      </w:r>
-      <w:proofErr w:type="spellStart"/>
-      <w:r>
-        <w:rPr>
-          <w:sz w:val="30"/>
-          <w:szCs w:val="30"/>
-        </w:rPr>
-        <w:t>Self Healing</w:t>
-      </w:r>
-      <w:proofErr w:type="spellEnd"/>
-      <w:r>
-        <w:rPr>
-          <w:sz w:val="30"/>
-          <w:szCs w:val="30"/>
-        </w:rPr>
-        <w:t xml:space="preserve"> of Asphalt Mixes: Literature Review [D]. Delft University of Technology.2008</w:t>
-      </w:r>
-    </w:p>
-    <w:p>
-      <w:pPr>
-        <w:rPr>
-          <w:rFonts w:hint="eastAsia"/>
-          <w:sz w:val="30"/>
-          <w:szCs w:val="30"/>
-        </w:rPr>
-      </w:pPr>
-      <w:r>
-        <w:rPr>
-          <w:rFonts w:hint="eastAsia"/>
-          <w:sz w:val="30"/>
-          <w:szCs w:val="30"/>
-        </w:rPr>
-        <w:t>[9]</w:t>
-      </w:r>
-      <w:r>
-        <w:rPr>
-          <w:sz w:val="30"/>
-          <w:szCs w:val="30"/>
-        </w:rPr>
-        <w:t xml:space="preserve"> Shell Bitumen.1995.The shell bitumen Industrial Handbook [M], Surrey, UK</w:t>
-      </w:r>
-    </w:p>
-    <w:p>
-      <w:pPr>
-        <w:rPr>
-          <w:rFonts w:hint="eastAsia"/>
-          <w:sz w:val="30"/>
-          <w:szCs w:val="30"/>
-        </w:rPr>
-      </w:pPr>
-      <w:r>
-        <w:rPr>
-          <w:rFonts w:hint="eastAsia"/>
-          <w:sz w:val="30"/>
-          <w:szCs w:val="30"/>
-        </w:rPr>
-        <w:t>[10]</w:t>
+        <w:t>Influence of VOC Emission on Asphalt Components</w:t>
+      </w:r>
+    </w:p>
+    <w:p>
+      <w:pPr>
+        <w:rPr>
+          <w:rFonts w:hint="eastAsia"/>
+          <w:sz w:val="30"/>
+          <w:szCs w:val="30"/>
+        </w:rPr>
+      </w:pPr>
+      <w:r>
+        <w:rPr>
+          <w:rFonts w:hint="eastAsia"/>
+          <w:sz w:val="30"/>
+          <w:szCs w:val="30"/>
+        </w:rPr>
+        <w:t>[11] Theory and method of deck paving design for long-span bridges.</w:t>
+      </w:r>
+    </w:p>
+    <w:p>
+      <w:pPr>
+        <w:rPr>
+          <w:rFonts w:hint="eastAsia"/>
+          <w:sz w:val="30"/>
+          <w:szCs w:val="30"/>
+        </w:rPr>
+      </w:pPr>
+      <w:r>
+        <w:rPr>
+          <w:rFonts w:hint="eastAsia"/>
+          <w:sz w:val="30"/>
+          <w:szCs w:val="30"/>
+        </w:rPr>
+        <w:t>[12]</w:t>
+      </w:r>
+      <w:r>
+        <w:rPr>
+          <w:sz w:val="30"/>
+          <w:szCs w:val="30"/>
+        </w:rPr>
+        <w:t>Development-of-a-lightweight-epoxy-asphalt-mix_2</w:t>
+      </w:r>
+      <w:r>
+        <w:rPr>
+          <w:sz w:val="30"/>
+          <w:szCs w:val="30"/>
+        </w:rPr>
+        <w:t>013_Construction-and-Buildin</w:t>
+      </w:r>
+    </w:p>
+    <w:p>
+      <w:pPr>
+        <w:rPr>
+          <w:sz w:val="30"/>
+          <w:szCs w:val="30"/>
+        </w:rPr>
+      </w:pPr>
+      <w:r>
+        <w:rPr>
+          <w:rFonts w:hint="eastAsia"/>
+          <w:sz w:val="30"/>
+          <w:szCs w:val="30"/>
+        </w:rPr>
+        <w:t>[13]Design of deck pavement for long-span steel bridges</w:t>
+      </w:r>
+    </w:p>
+    <w:p>
+      <w:pPr>
+        <w:rPr>
+          <w:sz w:val="30"/>
+          <w:szCs w:val="30"/>
+        </w:rPr>
+      </w:pPr>
+      <w:r>
+        <w:rPr>
+          <w:rFonts w:hint="eastAsia"/>
+          <w:sz w:val="30"/>
+          <w:szCs w:val="30"/>
+        </w:rPr>
+        <w:t>[1a</w:t>
+      </w:r>
+      <w:r>
+        <w:rPr>
+          <w:rFonts w:hint="eastAsia"/>
+          <w:sz w:val="30"/>
+          <w:szCs w:val="30"/>
+        </w:rPr>
+        <w:t>]</w:t>
       </w:r>
       <w:r>
         <w:t xml:space="preserve"> </w:t>
@@ -1776,36 +2302,8 @@
           <w:sz w:val="30"/>
           <w:szCs w:val="30"/>
         </w:rPr>
-        <w:t>Influence of VOC Emission on Asphalt Components</w:t>
-      </w:r>
-    </w:p>
-    <w:p>
-      <w:pPr>
-        <w:rPr>
-          <w:sz w:val="30"/>
-          <w:szCs w:val="30"/>
-        </w:rPr>
-      </w:pPr>
-      <w:r>
-        <w:rPr>
-          <w:rFonts w:hint="eastAsia"/>
-          <w:sz w:val="30"/>
-          <w:szCs w:val="30"/>
-        </w:rPr>
-        <w:t>[11]</w:t>
-      </w:r>
-      <w:r>
-        <w:t xml:space="preserve"> </w:t>
-      </w:r>
-      <w:r>
-        <w:rPr>
-          <w:sz w:val="30"/>
-          <w:szCs w:val="30"/>
-        </w:rPr>
         <w:t>Characterization of asphalt fume composition by GCMS and effect of temperature</w:t>
       </w:r>
-      <w:bookmarkStart w:id="0" w:name="_GoBack"/>
-      <w:bookmarkEnd w:id="0"/>
     </w:p>
     <w:sectPr>
       <w:pgSz w:w="11906" w:h="16838"/>
@@ -2559,7 +3057,7 @@
 </file>
 
 <file path=customXml/itemProps1.xml><?xml version="1.0" encoding="utf-8"?>
-<ds:datastoreItem xmlns:ds="http://schemas.openxmlformats.org/officeDocument/2006/customXml" ds:itemID="{66D98B79-BDFD-4280-A831-2987FBC1D2E2}">
+<ds:datastoreItem xmlns:ds="http://schemas.openxmlformats.org/officeDocument/2006/customXml" ds:itemID="{170957D0-45D0-43FE-9599-01F25C7C6D34}">
   <ds:schemaRefs>
     <ds:schemaRef ds:uri="http://schemas.openxmlformats.org/officeDocument/2006/bibliography"/>
   </ds:schemaRefs>

</xml_diff>